<commit_message>
update DomainModel, document 03 and add document 09
</commit_message>
<xml_diff>
--- a/01_Documents/07_Project_Planning.docx
+++ b/01_Documents/07_Project_Planning.docx
@@ -60,19 +60,7 @@
           <w:szCs w:val="28"/>
           <w:lang w:val="vi-VN"/>
         </w:rPr>
-        <w:t xml:space="preserve"> </w:t>
-      </w:r>
-      <w:r>
-        <w:rPr>
-          <w:rFonts w:asciiTheme="majorBidi" w:hAnsiTheme="majorBidi" w:cstheme="majorBidi"/>
-          <w:i/>
-          <w:iCs/>
-          <w:noProof/>
-          <w:sz w:val="28"/>
-          <w:szCs w:val="28"/>
-          <w:lang w:val="vi-VN"/>
-        </w:rPr>
-        <w:t>Đồ án Công nghệ phần mềm</w:t>
+        <w:t xml:space="preserve"> Đồ án Công nghệ phần mềm</w:t>
       </w:r>
     </w:p>
     <w:p>
@@ -112,7 +100,35 @@
           <w:szCs w:val="28"/>
           <w:lang w:val="vi-VN"/>
         </w:rPr>
-        <w:t xml:space="preserve"> </w:t>
+        <w:t xml:space="preserve"> Ngô Huy Biên</w:t>
+      </w:r>
+    </w:p>
+    <w:p>
+      <w:pPr>
+        <w:spacing w:line="360" w:lineRule="auto"/>
+        <w:rPr>
+          <w:rFonts w:asciiTheme="majorBidi" w:hAnsiTheme="majorBidi" w:cstheme="majorBidi"/>
+          <w:b/>
+          <w:bCs/>
+          <w:i/>
+          <w:iCs/>
+          <w:noProof/>
+          <w:sz w:val="28"/>
+          <w:szCs w:val="28"/>
+        </w:rPr>
+      </w:pPr>
+      <w:r>
+        <w:rPr>
+          <w:rFonts w:asciiTheme="majorBidi" w:hAnsiTheme="majorBidi" w:cstheme="majorBidi"/>
+          <w:b/>
+          <w:bCs/>
+          <w:i/>
+          <w:iCs/>
+          <w:noProof/>
+          <w:sz w:val="28"/>
+          <w:szCs w:val="28"/>
+        </w:rPr>
+        <w:t xml:space="preserve">Nhóm: </w:t>
       </w:r>
       <w:r>
         <w:rPr>
@@ -122,9 +138,8 @@
           <w:noProof/>
           <w:sz w:val="28"/>
           <w:szCs w:val="28"/>
-          <w:lang w:val="vi-VN"/>
-        </w:rPr>
-        <w:t>Ngô Huy Biên</w:t>
+        </w:rPr>
+        <w:t>5</w:t>
       </w:r>
     </w:p>
     <w:p>
@@ -186,31 +201,7 @@
           <w:szCs w:val="28"/>
           <w:lang w:val="vi-VN"/>
         </w:rPr>
-        <w:t>Các</w:t>
-      </w:r>
-      <w:r>
-        <w:rPr>
-          <w:rFonts w:asciiTheme="majorBidi" w:hAnsiTheme="majorBidi" w:cstheme="majorBidi"/>
-          <w:b/>
-          <w:bCs/>
-          <w:noProof/>
-          <w:sz w:val="28"/>
-          <w:szCs w:val="28"/>
-          <w:lang w:val="vi-VN"/>
-        </w:rPr>
-        <w:t xml:space="preserve"> điểm tương ứng với độ phức tạp của chức năng</w:t>
-      </w:r>
-      <w:r>
-        <w:rPr>
-          <w:rFonts w:asciiTheme="majorBidi" w:hAnsiTheme="majorBidi" w:cstheme="majorBidi"/>
-          <w:b/>
-          <w:bCs/>
-          <w:noProof/>
-          <w:sz w:val="28"/>
-          <w:szCs w:val="28"/>
-          <w:lang w:val="vi-VN"/>
-        </w:rPr>
-        <w:t>:</w:t>
+        <w:t>Các điểm tương ứng với độ phức tạp của chức năng:</w:t>
       </w:r>
     </w:p>
     <w:p>
@@ -1144,6 +1135,7 @@
                 <w:szCs w:val="28"/>
                 <w:lang w:val="vi-VN"/>
               </w:rPr>
+              <w:lastRenderedPageBreak/>
               <w:t xml:space="preserve">Phụ huynh </w:t>
             </w:r>
             <w:r>
@@ -1215,7 +1207,6 @@
                 <w:szCs w:val="28"/>
                 <w:lang w:val="vi-VN"/>
               </w:rPr>
-              <w:lastRenderedPageBreak/>
               <w:t>Yêu cầu mật khẩu khi xóa ứng dụng</w:t>
             </w:r>
           </w:p>
@@ -1338,27 +1329,7 @@
                 <w:szCs w:val="28"/>
                 <w:lang w:val="vi-VN"/>
               </w:rPr>
-              <w:t xml:space="preserve">Các phụ huynh và các </w:t>
-            </w:r>
-            <w:r>
-              <w:rPr>
-                <w:rFonts w:asciiTheme="majorBidi" w:hAnsiTheme="majorBidi" w:cstheme="majorBidi"/>
-                <w:noProof/>
-                <w:sz w:val="28"/>
-                <w:szCs w:val="28"/>
-                <w:lang w:val="vi-VN"/>
-              </w:rPr>
-              <w:t>trẻ em</w:t>
-            </w:r>
-            <w:r>
-              <w:rPr>
-                <w:rFonts w:asciiTheme="majorBidi" w:hAnsiTheme="majorBidi" w:cstheme="majorBidi"/>
-                <w:noProof/>
-                <w:sz w:val="28"/>
-                <w:szCs w:val="28"/>
-                <w:lang w:val="vi-VN"/>
-              </w:rPr>
-              <w:t xml:space="preserve"> trong cùng kết nối “chat” với nhau</w:t>
+              <w:t>Các phụ huynh và các trẻ em trong cùng kết nối “chat” với nhau</w:t>
             </w:r>
           </w:p>
         </w:tc>
@@ -2108,6 +2079,7 @@
     <w:lsdException w:name="HTML Sample" w:semiHidden="1" w:unhideWhenUsed="1"/>
     <w:lsdException w:name="HTML Typewriter" w:semiHidden="1" w:unhideWhenUsed="1"/>
     <w:lsdException w:name="HTML Variable" w:semiHidden="1" w:unhideWhenUsed="1"/>
+    <w:lsdException w:name="Normal Table" w:semiHidden="1" w:unhideWhenUsed="1"/>
     <w:lsdException w:name="annotation subject" w:semiHidden="1" w:unhideWhenUsed="1"/>
     <w:lsdException w:name="No List" w:semiHidden="1" w:unhideWhenUsed="1"/>
     <w:lsdException w:name="Outline List 1" w:semiHidden="1" w:unhideWhenUsed="1"/>
@@ -2154,8 +2126,10 @@
     <w:lsdException w:name="Table Subtle 2" w:semiHidden="1" w:unhideWhenUsed="1"/>
     <w:lsdException w:name="Table Web 1" w:semiHidden="1" w:unhideWhenUsed="1"/>
     <w:lsdException w:name="Table Web 2" w:semiHidden="1" w:unhideWhenUsed="1"/>
+    <w:lsdException w:name="Table Web 3" w:semiHidden="1" w:unhideWhenUsed="1"/>
     <w:lsdException w:name="Balloon Text" w:semiHidden="1" w:unhideWhenUsed="1"/>
     <w:lsdException w:name="Table Grid" w:uiPriority="39"/>
+    <w:lsdException w:name="Table Theme" w:semiHidden="1" w:unhideWhenUsed="1"/>
     <w:lsdException w:name="Placeholder Text" w:semiHidden="1"/>
     <w:lsdException w:name="No Spacing" w:uiPriority="1" w:qFormat="1"/>
     <w:lsdException w:name="Light Shading" w:uiPriority="60"/>

</xml_diff>